<commit_message>
One more file uploaded
One more target file, of part of source file, EN-SP has been uploaded. All the work will be done, for GitHub and Locale through this, till the end, and more..
Kindly,
Kat
</commit_message>
<xml_diff>
--- a/-D.1-NEW MARKETING B2B AND ITS PERSPECTIVES-a1.Translation from English to Spanish-Target file Update 16 March 2022.docx
+++ b/-D.1-NEW MARKETING B2B AND ITS PERSPECTIVES-a1.Translation from English to Spanish-Target file Update 16 March 2022.docx
@@ -4183,7 +4183,19 @@
         <w:rPr>
           <w:lang w:val="fr-FR"/>
         </w:rPr>
-        <w:t xml:space="preserve">Si, por ejemplo  industrias de vestidos, hacen negocios sobretodo con empresas que venden al por minor,  a quienes proveeden en masas, sino otramente definido en el acuerdo, teniendo que hacer un presupuesto de antemano del coste functional para producer esas masas y cantidades y calcular sus gastos relatives </w:t>
+        <w:t>Si, por ejemplo  industrias de vestidos, hacen negocios sobretodo con empresas que venden al por minor,  a quienes proveeden en masas, sino otramente definido en el acuerdo, teniendo que hacer un presupuesto de antemano d</w:t>
+      </w:r>
+      <w:r>
+        <w:rPr>
+          <w:lang w:val="fr-FR"/>
+        </w:rPr>
+        <w:t>el coste functional para produci</w:t>
+      </w:r>
+      <w:r>
+        <w:rPr>
+          <w:lang w:val="fr-FR"/>
+        </w:rPr>
+        <w:t xml:space="preserve">r esas masas y cantidades y calcular sus gastos relatives </w:t>
       </w:r>
       <w:r>
         <w:rPr>
@@ -4217,23 +4229,15 @@
           <w:tab w:val="left" w:pos="1345"/>
         </w:tabs>
         <w:rPr>
-          <w:lang w:val="en-US"/>
-        </w:rPr>
-      </w:pPr>
-      <w:r>
-        <w:rPr>
-          <w:lang w:val="en-US"/>
-        </w:rPr>
-        <w:t>(Starting here today 16 March</w:t>
-      </w:r>
-      <w:proofErr w:type="gramStart"/>
-      <w:r>
-        <w:rPr>
-          <w:lang w:val="en-US"/>
-        </w:rPr>
-        <w:t>) :</w:t>
-      </w:r>
-      <w:proofErr w:type="gramEnd"/>
+          <w:lang w:val="fr-FR"/>
+        </w:rPr>
+      </w:pPr>
+      <w:r>
+        <w:rPr>
+          <w:lang w:val="fr-FR"/>
+        </w:rPr>
+        <w:t>(Starting here today 16 March) :</w:t>
+      </w:r>
     </w:p>
     <w:p>
       <w:pPr>
@@ -4733,6 +4737,626 @@
         </w:rPr>
         <w:t xml:space="preserve"> a base regular. </w:t>
       </w:r>
+    </w:p>
+    <w:p>
+      <w:pPr>
+        <w:pStyle w:val="a5"/>
+        <w:tabs>
+          <w:tab w:val="left" w:pos="1345"/>
+        </w:tabs>
+        <w:rPr>
+          <w:lang w:val="fr-FR"/>
+        </w:rPr>
+      </w:pPr>
+      <w:r>
+        <w:rPr>
+          <w:lang w:val="fr-FR"/>
+        </w:rPr>
+        <w:t>3a) B2B : Ellas quieren eficacidad          3b) Ellas quieren/buscan para promocion y mantenimiento</w:t>
+      </w:r>
+    </w:p>
+    <w:p>
+      <w:pPr>
+        <w:pStyle w:val="a5"/>
+        <w:tabs>
+          <w:tab w:val="left" w:pos="1345"/>
+        </w:tabs>
+        <w:rPr>
+          <w:lang w:val="fr-FR"/>
+        </w:rPr>
+      </w:pPr>
+      <w:r>
+        <w:rPr>
+          <w:lang w:val="fr-FR"/>
+        </w:rPr>
+        <w:lastRenderedPageBreak/>
+        <w:t>El asunto de eficiencia</w:t>
+      </w:r>
+      <w:r>
+        <w:rPr>
+          <w:lang w:val="fr-FR"/>
+        </w:rPr>
+        <w:t xml:space="preserve"> de las</w:t>
+      </w:r>
+      <w:r>
+        <w:rPr>
+          <w:lang w:val="fr-FR"/>
+        </w:rPr>
+        <w:t xml:space="preserve"> empresas  B2B, es decir empresas d</w:t>
+      </w:r>
+      <w:r>
+        <w:rPr>
+          <w:lang w:val="fr-FR"/>
+        </w:rPr>
+        <w:t xml:space="preserve">e </w:t>
+      </w:r>
+      <w:r>
+        <w:rPr>
+          <w:rFonts w:ascii="Helvetica" w:hAnsi="Helvetica"/>
+          <w:color w:val="000000"/>
+          <w:sz w:val="16"/>
+          <w:szCs w:val="16"/>
+          <w:lang w:val="fr-FR"/>
+        </w:rPr>
+        <w:t>produc</w:t>
+      </w:r>
+      <w:r>
+        <w:rPr>
+          <w:rFonts w:ascii="Helvetica" w:hAnsi="Helvetica"/>
+          <w:color w:val="000000"/>
+          <w:sz w:val="16"/>
+          <w:szCs w:val="16"/>
+          <w:lang w:val="fr-FR"/>
+        </w:rPr>
+        <w:t>ción</w:t>
+      </w:r>
+      <w:r>
+        <w:rPr>
+          <w:lang w:val="fr-FR"/>
+        </w:rPr>
+        <w:t xml:space="preserve"> colectiva de ventas</w:t>
+      </w:r>
+      <w:r>
+        <w:rPr>
+          <w:lang w:val="fr-FR"/>
+        </w:rPr>
+        <w:t xml:space="preserve"> al por mayor a empresas B2C, empresas de vent</w:t>
+      </w:r>
+      <w:r>
+        <w:rPr>
+          <w:lang w:val="fr-FR"/>
+        </w:rPr>
+        <w:t xml:space="preserve">as minorista, pueden ser </w:t>
+      </w:r>
+      <w:r>
+        <w:rPr>
+          <w:lang w:val="fr-FR"/>
+        </w:rPr>
+        <w:t xml:space="preserve"> definido de muchos modos</w:t>
+      </w:r>
+      <w:r>
+        <w:rPr>
+          <w:lang w:val="fr-FR"/>
+        </w:rPr>
+        <w:t xml:space="preserve"> : Cuando en la economia hablamos de eficiencia, esto quiere decir</w:t>
+      </w:r>
+      <w:r>
+        <w:rPr>
+          <w:lang w:val="fr-FR"/>
+        </w:rPr>
+        <w:t xml:space="preserve"> que la produccion de empresas del primero tipo deben cumplir los criterios de eficacidad del </w:t>
+      </w:r>
+      <w:r>
+        <w:rPr>
+          <w:lang w:val="fr-FR"/>
+        </w:rPr>
+        <w:t>produci</w:t>
+      </w:r>
+      <w:r>
+        <w:rPr>
+          <w:lang w:val="fr-FR"/>
+        </w:rPr>
+        <w:t xml:space="preserve">r, </w:t>
+      </w:r>
+      <w:r>
+        <w:rPr>
+          <w:lang w:val="fr-FR"/>
+        </w:rPr>
+        <w:t>empesa original, asi que eficacidad</w:t>
+      </w:r>
+      <w:r>
+        <w:rPr>
+          <w:lang w:val="fr-FR"/>
+        </w:rPr>
+        <w:t xml:space="preserve"> economica de empresas B2C de</w:t>
+      </w:r>
+      <w:r>
+        <w:rPr>
+          <w:lang w:val="fr-FR"/>
+        </w:rPr>
+        <w:t xml:space="preserve"> ventas minorista.  </w:t>
+      </w:r>
+      <w:r>
+        <w:rPr>
+          <w:lang w:val="fr-FR"/>
+        </w:rPr>
+        <w:t>Pues los productos deben cumplir los criterios ‘prometidos</w:t>
+      </w:r>
+      <w:r>
+        <w:rPr>
+          <w:lang w:val="fr-FR"/>
+        </w:rPr>
+        <w:t>’ por</w:t>
+      </w:r>
+      <w:r>
+        <w:rPr>
+          <w:lang w:val="fr-FR"/>
+        </w:rPr>
+        <w:t xml:space="preserve"> una empresa fabricante</w:t>
+      </w:r>
+      <w:r>
+        <w:rPr>
+          <w:lang w:val="fr-FR"/>
+        </w:rPr>
+        <w:t xml:space="preserve"> de ventas</w:t>
+      </w:r>
+      <w:r>
+        <w:rPr>
+          <w:lang w:val="fr-FR"/>
+        </w:rPr>
+        <w:t xml:space="preserve"> ‘al por mayor</w:t>
+      </w:r>
+      <w:r>
+        <w:rPr>
+          <w:lang w:val="fr-FR"/>
+        </w:rPr>
+        <w:t>’, es que un flujo costante</w:t>
+      </w:r>
+      <w:r>
+        <w:rPr>
+          <w:lang w:val="fr-FR"/>
+        </w:rPr>
+        <w:t xml:space="preserve"> de ventas de B2C a clientes para su propio uso debe existir; esto sinifica que las ventas de productos de empresas B2C </w:t>
+      </w:r>
+      <w:r>
+        <w:rPr>
+          <w:lang w:val="fr-FR"/>
+        </w:rPr>
+        <w:t xml:space="preserve">en relacion con </w:t>
+      </w:r>
+      <w:r>
+        <w:rPr>
+          <w:lang w:val="fr-FR"/>
+        </w:rPr>
+        <w:t xml:space="preserve">la </w:t>
+      </w:r>
+      <w:r>
+        <w:rPr>
+          <w:lang w:val="fr-FR"/>
+        </w:rPr>
+        <w:t>‘</w:t>
+      </w:r>
+      <w:r>
+        <w:rPr>
+          <w:rFonts w:ascii="Helvetica" w:hAnsi="Helvetica"/>
+          <w:color w:val="000000"/>
+          <w:sz w:val="16"/>
+          <w:szCs w:val="16"/>
+          <w:lang w:val="fr-FR"/>
+        </w:rPr>
+        <w:t>promo</w:t>
+      </w:r>
+      <w:r>
+        <w:rPr>
+          <w:rFonts w:ascii="Helvetica" w:hAnsi="Helvetica"/>
+          <w:color w:val="000000"/>
+          <w:sz w:val="16"/>
+          <w:szCs w:val="16"/>
+          <w:lang w:val="fr-FR"/>
+        </w:rPr>
+        <w:t>ción</w:t>
+      </w:r>
+      <w:r>
+        <w:rPr>
+          <w:lang w:val="fr-FR"/>
+        </w:rPr>
+        <w:t xml:space="preserve"> y mantenimiento’ deben cumplir los necesitos de clientes, para que ‘un flujo de ventas constante’ sea asegurado</w:t>
+      </w:r>
+      <w:r>
+        <w:rPr>
+          <w:lang w:val="fr-FR"/>
+        </w:rPr>
+        <w:t xml:space="preserve"> por las</w:t>
+      </w:r>
+      <w:r>
+        <w:rPr>
+          <w:lang w:val="fr-FR"/>
+        </w:rPr>
+        <w:t xml:space="preserve"> empresa</w:t>
+      </w:r>
+      <w:r>
+        <w:rPr>
+          <w:lang w:val="fr-FR"/>
+        </w:rPr>
+        <w:t>s B2C, y esto siempre depende de</w:t>
+      </w:r>
+      <w:r>
+        <w:rPr>
+          <w:lang w:val="fr-FR"/>
+        </w:rPr>
+        <w:t xml:space="preserve"> la eficacidad de empresas B2B. </w:t>
+      </w:r>
+      <w:r>
+        <w:rPr>
+          <w:lang w:val="fr-FR"/>
+        </w:rPr>
+        <w:t xml:space="preserve">Pues, un </w:t>
+      </w:r>
+      <w:r>
+        <w:rPr>
+          <w:lang w:val="fr-FR"/>
+        </w:rPr>
+        <w:t xml:space="preserve">numero </w:t>
+      </w:r>
+      <w:r>
+        <w:rPr>
+          <w:lang w:val="fr-FR"/>
+        </w:rPr>
+        <w:t>de</w:t>
+      </w:r>
+      <w:r>
+        <w:rPr>
+          <w:lang w:val="fr-FR"/>
+        </w:rPr>
+        <w:t xml:space="preserve"> clientes</w:t>
+      </w:r>
+      <w:r>
+        <w:rPr>
+          <w:lang w:val="fr-FR"/>
+        </w:rPr>
+        <w:t xml:space="preserve"> recurrentes</w:t>
+      </w:r>
+      <w:r>
+        <w:rPr>
+          <w:lang w:val="fr-FR"/>
+        </w:rPr>
+        <w:t xml:space="preserve"> en base diaria y mensual, es decir en base </w:t>
+      </w:r>
+      <w:r>
+        <w:rPr>
+          <w:lang w:val="fr-FR"/>
+        </w:rPr>
+        <w:t>an</w:t>
+      </w:r>
+      <w:r>
+        <w:rPr>
+          <w:lang w:val="fr-FR"/>
+        </w:rPr>
+        <w:t>ual debe ser asegurado para</w:t>
+      </w:r>
+      <w:r>
+        <w:rPr>
+          <w:lang w:val="fr-FR"/>
+        </w:rPr>
+        <w:t xml:space="preserve">  empresas </w:t>
+      </w:r>
+      <w:r>
+        <w:rPr>
+          <w:lang w:val="fr-FR"/>
+        </w:rPr>
+        <w:t xml:space="preserve"> </w:t>
+      </w:r>
+      <w:r>
+        <w:rPr>
+          <w:lang w:val="fr-FR"/>
+        </w:rPr>
+        <w:t xml:space="preserve"> B2C,</w:t>
+      </w:r>
+      <w:r>
+        <w:rPr>
+          <w:lang w:val="fr-FR"/>
+        </w:rPr>
+        <w:t xml:space="preserve"> pues asegurando</w:t>
+      </w:r>
+      <w:r>
+        <w:rPr>
+          <w:lang w:val="fr-FR"/>
+        </w:rPr>
+        <w:t xml:space="preserve"> </w:t>
+      </w:r>
+      <w:r>
+        <w:rPr>
+          <w:lang w:val="fr-FR"/>
+        </w:rPr>
+        <w:t xml:space="preserve"> clientes potenciales de empresas </w:t>
+      </w:r>
+      <w:proofErr w:type="gramStart"/>
+      <w:r>
+        <w:rPr>
+          <w:lang w:val="fr-FR"/>
+        </w:rPr>
+        <w:t>B2B ,</w:t>
+      </w:r>
+      <w:proofErr w:type="gramEnd"/>
+      <w:r>
+        <w:rPr>
+          <w:lang w:val="fr-FR"/>
+        </w:rPr>
+        <w:t xml:space="preserve"> y un numero </w:t>
+      </w:r>
+      <w:r>
+        <w:rPr>
+          <w:lang w:val="fr-FR"/>
+        </w:rPr>
+        <w:t>de</w:t>
+      </w:r>
+      <w:r>
+        <w:rPr>
+          <w:lang w:val="fr-FR"/>
+        </w:rPr>
+        <w:t xml:space="preserve"> </w:t>
+      </w:r>
+      <w:r>
+        <w:rPr>
+          <w:lang w:val="fr-FR"/>
+        </w:rPr>
+        <w:t xml:space="preserve"> clientes recurrentes  visto eso, donde mas clientes son</w:t>
+      </w:r>
+      <w:r>
+        <w:rPr>
+          <w:lang w:val="fr-FR"/>
+        </w:rPr>
+        <w:t xml:space="preserve"> interesados pote</w:t>
+      </w:r>
+      <w:r>
+        <w:rPr>
+          <w:lang w:val="fr-FR"/>
+        </w:rPr>
+        <w:t xml:space="preserve">ncialmente, </w:t>
+      </w:r>
+      <w:r>
+        <w:rPr>
+          <w:lang w:val="fr-FR"/>
+        </w:rPr>
+        <w:t xml:space="preserve"> segun la efi</w:t>
+      </w:r>
+      <w:r>
+        <w:rPr>
+          <w:lang w:val="fr-FR"/>
+        </w:rPr>
+        <w:t>ciencia</w:t>
+      </w:r>
+      <w:r>
+        <w:rPr>
+          <w:lang w:val="fr-FR"/>
+        </w:rPr>
+        <w:t xml:space="preserve"> de empr</w:t>
+      </w:r>
+      <w:r>
+        <w:rPr>
+          <w:lang w:val="fr-FR"/>
+        </w:rPr>
+        <w:t>esas B2B, que quieren sobretodo</w:t>
+      </w:r>
+      <w:r>
+        <w:rPr>
+          <w:lang w:val="fr-FR"/>
+        </w:rPr>
+        <w:t xml:space="preserve"> expandir su business y su red de ventas al </w:t>
+      </w:r>
+      <w:r>
+        <w:rPr>
+          <w:lang w:val="fr-FR"/>
+        </w:rPr>
+        <w:t xml:space="preserve">por mayo. Esto envuelve </w:t>
+      </w:r>
+      <w:r>
+        <w:rPr>
+          <w:lang w:val="fr-FR"/>
+        </w:rPr>
+        <w:t xml:space="preserve"> el axis: </w:t>
+      </w:r>
+      <w:r>
+        <w:rPr>
+          <w:rFonts w:ascii="Helvetica" w:hAnsi="Helvetica"/>
+          <w:color w:val="000000"/>
+          <w:sz w:val="16"/>
+          <w:szCs w:val="16"/>
+          <w:lang w:val="fr-FR"/>
+        </w:rPr>
+        <w:t>produc</w:t>
+      </w:r>
+      <w:r>
+        <w:rPr>
+          <w:rFonts w:ascii="Helvetica" w:hAnsi="Helvetica"/>
+          <w:color w:val="000000"/>
+          <w:sz w:val="16"/>
+          <w:szCs w:val="16"/>
+          <w:lang w:val="fr-FR"/>
+        </w:rPr>
+        <w:t xml:space="preserve">ción </w:t>
+      </w:r>
+      <w:r>
+        <w:rPr>
+          <w:lang w:val="fr-FR"/>
+        </w:rPr>
+        <w:t>-calidad-mantenimiento</w:t>
+      </w:r>
+      <w:r>
+        <w:rPr>
+          <w:lang w:val="fr-FR"/>
+        </w:rPr>
+        <w:t>-</w:t>
+      </w:r>
+      <w:r>
+        <w:rPr>
+          <w:rFonts w:ascii="Helvetica" w:hAnsi="Helvetica"/>
+          <w:color w:val="000000"/>
+          <w:sz w:val="16"/>
+          <w:szCs w:val="16"/>
+          <w:lang w:val="fr-FR"/>
+        </w:rPr>
+        <w:t xml:space="preserve"> </w:t>
+      </w:r>
+      <w:r>
+        <w:rPr>
+          <w:rFonts w:ascii="Helvetica" w:hAnsi="Helvetica"/>
+          <w:color w:val="000000"/>
+          <w:sz w:val="16"/>
+          <w:szCs w:val="16"/>
+          <w:lang w:val="fr-FR"/>
+        </w:rPr>
+        <w:t>reputa</w:t>
+      </w:r>
+      <w:r>
+        <w:rPr>
+          <w:rFonts w:ascii="Helvetica" w:hAnsi="Helvetica"/>
+          <w:color w:val="000000"/>
+          <w:sz w:val="16"/>
+          <w:szCs w:val="16"/>
+          <w:lang w:val="fr-FR"/>
+        </w:rPr>
+        <w:t xml:space="preserve">ción </w:t>
+      </w:r>
+      <w:r>
+        <w:rPr>
+          <w:lang w:val="fr-FR"/>
+        </w:rPr>
+        <w:t xml:space="preserve">-expansion, en terminos de </w:t>
+      </w:r>
+      <w:r>
+        <w:rPr>
+          <w:lang w:val="fr-FR"/>
+        </w:rPr>
+        <w:t>‘eficiencia</w:t>
+      </w:r>
+      <w:r>
+        <w:rPr>
+          <w:lang w:val="fr-FR"/>
+        </w:rPr>
+        <w:t xml:space="preserve">’ en el primero caso y </w:t>
+      </w:r>
+      <w:r>
+        <w:rPr>
+          <w:lang w:val="fr-FR"/>
+        </w:rPr>
+        <w:t>‘</w:t>
+      </w:r>
+      <w:r>
+        <w:rPr>
+          <w:rFonts w:ascii="Helvetica" w:hAnsi="Helvetica"/>
+          <w:color w:val="000000"/>
+          <w:sz w:val="16"/>
+          <w:szCs w:val="16"/>
+          <w:lang w:val="fr-FR"/>
+        </w:rPr>
+        <w:t>produc</w:t>
+      </w:r>
+      <w:r>
+        <w:rPr>
+          <w:rFonts w:ascii="Helvetica" w:hAnsi="Helvetica"/>
+          <w:color w:val="000000"/>
+          <w:sz w:val="16"/>
+          <w:szCs w:val="16"/>
+          <w:lang w:val="fr-FR"/>
+        </w:rPr>
+        <w:t xml:space="preserve">ción </w:t>
+      </w:r>
+      <w:r>
+        <w:rPr>
+          <w:lang w:val="fr-FR"/>
+        </w:rPr>
+        <w:t xml:space="preserve">-mantenimiento-en el </w:t>
+      </w:r>
+      <w:r>
+        <w:rPr>
+          <w:lang w:val="fr-FR"/>
+        </w:rPr>
+        <w:t>s</w:t>
+      </w:r>
+      <w:r>
+        <w:rPr>
+          <w:lang w:val="fr-FR"/>
+        </w:rPr>
+        <w:t xml:space="preserve">egundo </w:t>
+      </w:r>
+      <w:r>
+        <w:rPr>
+          <w:lang w:val="fr-FR"/>
+        </w:rPr>
+        <w:t>caso, para cubrir</w:t>
+      </w:r>
+      <w:r>
+        <w:rPr>
+          <w:lang w:val="fr-FR"/>
+        </w:rPr>
+        <w:t xml:space="preserve"> los necesitos de</w:t>
+      </w:r>
+      <w:r>
+        <w:rPr>
+          <w:lang w:val="fr-FR"/>
+        </w:rPr>
+        <w:t xml:space="preserve"> los</w:t>
+      </w:r>
+      <w:r>
+        <w:rPr>
+          <w:lang w:val="fr-FR"/>
+        </w:rPr>
+        <w:t xml:space="preserve"> clientes (compradores finales, para </w:t>
+      </w:r>
+      <w:r>
+        <w:rPr>
+          <w:lang w:val="fr-FR"/>
+        </w:rPr>
+        <w:t xml:space="preserve"> su </w:t>
+      </w:r>
+      <w:r>
+        <w:rPr>
+          <w:lang w:val="fr-FR"/>
+        </w:rPr>
+        <w:t>divert</w:t>
+      </w:r>
+      <w:r>
+        <w:rPr>
+          <w:lang w:val="fr-FR"/>
+        </w:rPr>
+        <w:t>imiento, y hacerse finales, como</w:t>
+      </w:r>
+      <w:r>
+        <w:rPr>
+          <w:lang w:val="fr-FR"/>
+        </w:rPr>
+        <w:t xml:space="preserve"> objetivo final, y u</w:t>
+      </w:r>
+      <w:r>
+        <w:rPr>
+          <w:lang w:val="fr-FR"/>
+        </w:rPr>
+        <w:t>so de productos necesarios, cumpliendo asi</w:t>
+      </w:r>
+      <w:r>
+        <w:rPr>
+          <w:lang w:val="fr-FR"/>
+        </w:rPr>
+        <w:t xml:space="preserve"> los enjuegos de ambos tipos de empresas B2B y B2C, como es descrito arriba. </w:t>
+      </w:r>
+      <w:r>
+        <w:rPr>
+          <w:lang w:val="fr-FR"/>
+        </w:rPr>
+        <w:t xml:space="preserve"> </w:t>
+      </w:r>
+    </w:p>
+    <w:p>
+      <w:pPr>
+        <w:pStyle w:val="a5"/>
+        <w:tabs>
+          <w:tab w:val="left" w:pos="1345"/>
+        </w:tabs>
+        <w:rPr>
+          <w:lang w:val="fr-FR"/>
+        </w:rPr>
+      </w:pPr>
     </w:p>
     <w:p>
       <w:pPr>

</xml_diff>